<commit_message>
Questionnaire.docs file is updated
</commit_message>
<xml_diff>
--- a/Functional Part/Assignment/Questionnaire.docx
+++ b/Functional Part/Assignment/Questionnaire.docx
@@ -1,6 +1,6 @@
 
 <file path=word/document.xml><?xml version="1.0" encoding="utf-8"?>
-<w:document xmlns:wpc="http://schemas.microsoft.com/office/word/2010/wordprocessingCanvas" xmlns:cx="http://schemas.microsoft.com/office/drawing/2014/chartex" xmlns:mc="http://schemas.openxmlformats.org/markup-compatibility/2006" xmlns:o="urn:schemas-microsoft-com:office:office" xmlns:r="http://schemas.openxmlformats.org/officeDocument/2006/relationships" xmlns:m="http://schemas.openxmlformats.org/officeDocument/2006/math" xmlns:v="urn:schemas-microsoft-com:vml" xmlns:wp14="http://schemas.microsoft.com/office/word/2010/wordprocessingDrawing" xmlns:wp="http://schemas.openxmlformats.org/drawingml/2006/wordprocessingDrawing" xmlns:w10="urn:schemas-microsoft-com:office:word" xmlns:w="http://schemas.openxmlformats.org/wordprocessingml/2006/main" xmlns:w14="http://schemas.microsoft.com/office/word/2010/wordml" xmlns:w15="http://schemas.microsoft.com/office/word/2012/wordml" xmlns:w16se="http://schemas.microsoft.com/office/word/2015/wordml/symex" xmlns:wpg="http://schemas.microsoft.com/office/word/2010/wordprocessingGroup" xmlns:wpi="http://schemas.microsoft.com/office/word/2010/wordprocessingInk" xmlns:wne="http://schemas.microsoft.com/office/word/2006/wordml" xmlns:wps="http://schemas.microsoft.com/office/word/2010/wordprocessingShape" mc:Ignorable="w14 w15 w16se wp14">
+<w:document xmlns:wpc="http://schemas.microsoft.com/office/word/2010/wordprocessingCanvas" xmlns:cx="http://schemas.microsoft.com/office/drawing/2014/chartex" xmlns:cx1="http://schemas.microsoft.com/office/drawing/2015/9/8/chartex" xmlns:cx2="http://schemas.microsoft.com/office/drawing/2015/10/21/chartex" xmlns:cx3="http://schemas.microsoft.com/office/drawing/2016/5/9/chartex" xmlns:cx4="http://schemas.microsoft.com/office/drawing/2016/5/10/chartex" xmlns:cx5="http://schemas.microsoft.com/office/drawing/2016/5/11/chartex" xmlns:cx6="http://schemas.microsoft.com/office/drawing/2016/5/12/chartex" xmlns:cx7="http://schemas.microsoft.com/office/drawing/2016/5/13/chartex" xmlns:cx8="http://schemas.microsoft.com/office/drawing/2016/5/14/chartex" xmlns:mc="http://schemas.openxmlformats.org/markup-compatibility/2006" xmlns:aink="http://schemas.microsoft.com/office/drawing/2016/ink" xmlns:am3d="http://schemas.microsoft.com/office/drawing/2017/model3d" xmlns:o="urn:schemas-microsoft-com:office:office" xmlns:oel="http://schemas.microsoft.com/office/2019/extlst" xmlns:r="http://schemas.openxmlformats.org/officeDocument/2006/relationships" xmlns:m="http://schemas.openxmlformats.org/officeDocument/2006/math" xmlns:v="urn:schemas-microsoft-com:vml" xmlns:wp14="http://schemas.microsoft.com/office/word/2010/wordprocessingDrawing" xmlns:wp="http://schemas.openxmlformats.org/drawingml/2006/wordprocessingDrawing" xmlns:w10="urn:schemas-microsoft-com:office:word" xmlns:w="http://schemas.openxmlformats.org/wordprocessingml/2006/main" xmlns:w14="http://schemas.microsoft.com/office/word/2010/wordml" xmlns:w15="http://schemas.microsoft.com/office/word/2012/wordml" xmlns:w16cex="http://schemas.microsoft.com/office/word/2018/wordml/cex" xmlns:w16cid="http://schemas.microsoft.com/office/word/2016/wordml/cid" xmlns:w16="http://schemas.microsoft.com/office/word/2018/wordml" xmlns:w16sdtdh="http://schemas.microsoft.com/office/word/2020/wordml/sdtdatahash" xmlns:w16se="http://schemas.microsoft.com/office/word/2015/wordml/symex" xmlns:wpg="http://schemas.microsoft.com/office/word/2010/wordprocessingGroup" xmlns:wpi="http://schemas.microsoft.com/office/word/2010/wordprocessingInk" xmlns:wne="http://schemas.microsoft.com/office/word/2006/wordml" xmlns:wps="http://schemas.microsoft.com/office/word/2010/wordprocessingShape" mc:Ignorable="w14 w15 w16se w16cid w16 w16cex w16sdtdh wp14">
   <w:body>
     <w:p>
       <w:pPr>
@@ -40,7 +40,25 @@
           <w:szCs w:val="20"/>
           <w:lang w:val="en-GB"/>
         </w:rPr>
-        <w:t>After having completed the assignment you have also to fill-in this questionnaire</w:t>
+        <w:t xml:space="preserve">After having completed the </w:t>
+      </w:r>
+      <w:r>
+        <w:rPr>
+          <w:rFonts w:cstheme="minorHAnsi"/>
+          <w:sz w:val="20"/>
+          <w:szCs w:val="20"/>
+          <w:lang w:val="en-GB"/>
+        </w:rPr>
+        <w:t>assignment,</w:t>
+      </w:r>
+      <w:r>
+        <w:rPr>
+          <w:rFonts w:cstheme="minorHAnsi"/>
+          <w:sz w:val="20"/>
+          <w:szCs w:val="20"/>
+          <w:lang w:val="en-GB"/>
+        </w:rPr>
+        <w:t xml:space="preserve"> you have also to fill-in this questionnaire</w:t>
       </w:r>
     </w:p>
     <w:p>
@@ -160,7 +178,62 @@
           <w:szCs w:val="20"/>
           <w:lang w:val="en-GB"/>
         </w:rPr>
-        <w:t>(1) Strongly Agree         (2) Agree        (3) Unsure        (4) Disagree            (5) Strongly Disagree</w:t>
+        <w:t xml:space="preserve">(1) Strongly Agree     </w:t>
+      </w:r>
+      <w:proofErr w:type="gramStart"/>
+      <w:r>
+        <w:rPr>
+          <w:rFonts w:asciiTheme="minorHAnsi" w:hAnsiTheme="minorHAnsi" w:cstheme="minorHAnsi"/>
+          <w:bCs/>
+          <w:sz w:val="20"/>
+          <w:szCs w:val="20"/>
+          <w:lang w:val="en-GB"/>
+        </w:rPr>
+        <w:t xml:space="preserve">   </w:t>
+      </w:r>
+      <w:r>
+        <w:rPr>
+          <w:rFonts w:asciiTheme="minorHAnsi" w:hAnsiTheme="minorHAnsi" w:cstheme="minorHAnsi"/>
+          <w:b/>
+          <w:color w:val="00B050"/>
+          <w:sz w:val="20"/>
+          <w:szCs w:val="20"/>
+          <w:lang w:val="en-GB"/>
+        </w:rPr>
+        <w:t>(</w:t>
+      </w:r>
+      <w:proofErr w:type="gramEnd"/>
+      <w:r>
+        <w:rPr>
+          <w:rFonts w:asciiTheme="minorHAnsi" w:hAnsiTheme="minorHAnsi" w:cstheme="minorHAnsi"/>
+          <w:b/>
+          <w:color w:val="00B050"/>
+          <w:sz w:val="20"/>
+          <w:szCs w:val="20"/>
+          <w:lang w:val="en-GB"/>
+        </w:rPr>
+        <w:t>2) Agree</w:t>
+      </w:r>
+      <w:r>
+        <w:rPr>
+          <w:rFonts w:asciiTheme="minorHAnsi" w:hAnsiTheme="minorHAnsi" w:cstheme="minorHAnsi"/>
+          <w:bCs/>
+          <w:color w:val="00B050"/>
+          <w:sz w:val="20"/>
+          <w:szCs w:val="20"/>
+          <w:lang w:val="en-GB"/>
+        </w:rPr>
+        <w:t xml:space="preserve">        </w:t>
+      </w:r>
+      <w:r>
+        <w:rPr>
+          <w:rFonts w:asciiTheme="minorHAnsi" w:hAnsiTheme="minorHAnsi" w:cstheme="minorHAnsi"/>
+          <w:bCs/>
+          <w:sz w:val="20"/>
+          <w:szCs w:val="20"/>
+          <w:lang w:val="en-GB"/>
+        </w:rPr>
+        <w:t>(3) Unsure        (4) Disagree            (5) Strongly Disagree</w:t>
       </w:r>
     </w:p>
     <w:p>
@@ -265,7 +338,62 @@
           <w:szCs w:val="20"/>
           <w:lang w:val="en-GB"/>
         </w:rPr>
-        <w:t>(1) Strongly Agree         (2) Agree        (3) Unsure        (4) Disagree            (5) Strongly Disagree</w:t>
+        <w:t xml:space="preserve">(1) Strongly Agree      </w:t>
+      </w:r>
+      <w:proofErr w:type="gramStart"/>
+      <w:r>
+        <w:rPr>
+          <w:rFonts w:asciiTheme="minorHAnsi" w:hAnsiTheme="minorHAnsi" w:cstheme="minorHAnsi"/>
+          <w:bCs/>
+          <w:sz w:val="20"/>
+          <w:szCs w:val="20"/>
+          <w:lang w:val="en-GB"/>
+        </w:rPr>
+        <w:t xml:space="preserve">   </w:t>
+      </w:r>
+      <w:r>
+        <w:rPr>
+          <w:rFonts w:asciiTheme="minorHAnsi" w:hAnsiTheme="minorHAnsi" w:cstheme="minorHAnsi"/>
+          <w:b/>
+          <w:color w:val="00B050"/>
+          <w:sz w:val="20"/>
+          <w:szCs w:val="20"/>
+          <w:lang w:val="en-GB"/>
+        </w:rPr>
+        <w:t>(</w:t>
+      </w:r>
+      <w:proofErr w:type="gramEnd"/>
+      <w:r>
+        <w:rPr>
+          <w:rFonts w:asciiTheme="minorHAnsi" w:hAnsiTheme="minorHAnsi" w:cstheme="minorHAnsi"/>
+          <w:b/>
+          <w:color w:val="00B050"/>
+          <w:sz w:val="20"/>
+          <w:szCs w:val="20"/>
+          <w:lang w:val="en-GB"/>
+        </w:rPr>
+        <w:t>2) Agree</w:t>
+      </w:r>
+      <w:r>
+        <w:rPr>
+          <w:rFonts w:asciiTheme="minorHAnsi" w:hAnsiTheme="minorHAnsi" w:cstheme="minorHAnsi"/>
+          <w:bCs/>
+          <w:color w:val="00B050"/>
+          <w:sz w:val="20"/>
+          <w:szCs w:val="20"/>
+          <w:lang w:val="en-GB"/>
+        </w:rPr>
+        <w:t xml:space="preserve">        </w:t>
+      </w:r>
+      <w:r>
+        <w:rPr>
+          <w:rFonts w:asciiTheme="minorHAnsi" w:hAnsiTheme="minorHAnsi" w:cstheme="minorHAnsi"/>
+          <w:bCs/>
+          <w:sz w:val="20"/>
+          <w:szCs w:val="20"/>
+          <w:lang w:val="en-GB"/>
+        </w:rPr>
+        <w:t>(3) Unsure        (4) Disagree            (5) Strongly Disagree</w:t>
       </w:r>
     </w:p>
     <w:p>
@@ -323,8 +451,9 @@
           <w:szCs w:val="20"/>
           <w:lang w:val="en-US" w:eastAsia="en-US"/>
         </w:rPr>
-        <w:t xml:space="preserve">ASSESSOR+ </w:t>
-      </w:r>
+        <w:t>ASSESSOR</w:t>
+      </w:r>
+      <w:proofErr w:type="gramStart"/>
       <w:r>
         <w:rPr>
           <w:rFonts w:asciiTheme="minorHAnsi" w:eastAsiaTheme="minorHAnsi" w:hAnsiTheme="minorHAnsi" w:cstheme="minorHAnsi"/>
@@ -333,7 +462,28 @@
           <w:szCs w:val="20"/>
           <w:lang w:val="en-US" w:eastAsia="en-US"/>
         </w:rPr>
-        <w:t xml:space="preserve"> w.r.t </w:t>
+        <w:t xml:space="preserve">+ </w:t>
+      </w:r>
+      <w:r>
+        <w:rPr>
+          <w:rFonts w:asciiTheme="minorHAnsi" w:eastAsiaTheme="minorHAnsi" w:hAnsiTheme="minorHAnsi" w:cstheme="minorHAnsi"/>
+          <w:b/>
+          <w:sz w:val="20"/>
+          <w:szCs w:val="20"/>
+          <w:lang w:val="en-US" w:eastAsia="en-US"/>
+        </w:rPr>
+        <w:t xml:space="preserve"> w.r.t</w:t>
+      </w:r>
+      <w:proofErr w:type="gramEnd"/>
+      <w:r>
+        <w:rPr>
+          <w:rFonts w:asciiTheme="minorHAnsi" w:eastAsiaTheme="minorHAnsi" w:hAnsiTheme="minorHAnsi" w:cstheme="minorHAnsi"/>
+          <w:b/>
+          <w:sz w:val="20"/>
+          <w:szCs w:val="20"/>
+          <w:lang w:val="en-US" w:eastAsia="en-US"/>
+        </w:rPr>
+        <w:t xml:space="preserve"> </w:t>
       </w:r>
       <w:r>
         <w:rPr>
@@ -374,12 +524,57 @@
       <w:r>
         <w:rPr>
           <w:rFonts w:cstheme="minorHAnsi"/>
-          <w:bCs/>
-          <w:sz w:val="20"/>
-          <w:szCs w:val="20"/>
-          <w:lang w:val="en-GB"/>
-        </w:rPr>
-        <w:t>(1) Strongly Agree         (2) Agree        (3) Unsure        (4) Disagree            (5) Strongly Disagree</w:t>
+          <w:b/>
+          <w:color w:val="00B050"/>
+          <w:sz w:val="20"/>
+          <w:szCs w:val="20"/>
+          <w:lang w:val="en-GB"/>
+        </w:rPr>
+        <w:t>(1) Strongly Agree</w:t>
+      </w:r>
+      <w:r>
+        <w:rPr>
+          <w:rFonts w:cstheme="minorHAnsi"/>
+          <w:bCs/>
+          <w:color w:val="00B050"/>
+          <w:sz w:val="20"/>
+          <w:szCs w:val="20"/>
+          <w:lang w:val="en-GB"/>
+        </w:rPr>
+        <w:t xml:space="preserve">      </w:t>
+      </w:r>
+      <w:proofErr w:type="gramStart"/>
+      <w:r>
+        <w:rPr>
+          <w:rFonts w:cstheme="minorHAnsi"/>
+          <w:bCs/>
+          <w:color w:val="00B050"/>
+          <w:sz w:val="20"/>
+          <w:szCs w:val="20"/>
+          <w:lang w:val="en-GB"/>
+        </w:rPr>
+        <w:t xml:space="preserve">   </w:t>
+      </w:r>
+      <w:r>
+        <w:rPr>
+          <w:rFonts w:cstheme="minorHAnsi"/>
+          <w:bCs/>
+          <w:sz w:val="20"/>
+          <w:szCs w:val="20"/>
+          <w:lang w:val="en-GB"/>
+        </w:rPr>
+        <w:t>(</w:t>
+      </w:r>
+      <w:proofErr w:type="gramEnd"/>
+      <w:r>
+        <w:rPr>
+          <w:rFonts w:cstheme="minorHAnsi"/>
+          <w:bCs/>
+          <w:sz w:val="20"/>
+          <w:szCs w:val="20"/>
+          <w:lang w:val="en-GB"/>
+        </w:rPr>
+        <w:t>2) Agree        (3) Unsure        (4) Disagree            (5) Strongly Disagree</w:t>
       </w:r>
     </w:p>
     <w:p>
@@ -436,7 +631,62 @@
           <w:szCs w:val="20"/>
           <w:lang w:val="en-GB"/>
         </w:rPr>
-        <w:t>(1) Strongly Agree         (2) Agree        (3) Unsure        (4) Disagree            (5) Strongly Disagree</w:t>
+        <w:t xml:space="preserve">(1) Strongly Agree      </w:t>
+      </w:r>
+      <w:proofErr w:type="gramStart"/>
+      <w:r>
+        <w:rPr>
+          <w:rFonts w:cstheme="minorHAnsi"/>
+          <w:bCs/>
+          <w:sz w:val="20"/>
+          <w:szCs w:val="20"/>
+          <w:lang w:val="en-GB"/>
+        </w:rPr>
+        <w:t xml:space="preserve">   </w:t>
+      </w:r>
+      <w:r>
+        <w:rPr>
+          <w:rFonts w:cstheme="minorHAnsi"/>
+          <w:b/>
+          <w:color w:val="00B050"/>
+          <w:sz w:val="20"/>
+          <w:szCs w:val="20"/>
+          <w:lang w:val="en-GB"/>
+        </w:rPr>
+        <w:t>(</w:t>
+      </w:r>
+      <w:proofErr w:type="gramEnd"/>
+      <w:r>
+        <w:rPr>
+          <w:rFonts w:cstheme="minorHAnsi"/>
+          <w:b/>
+          <w:color w:val="00B050"/>
+          <w:sz w:val="20"/>
+          <w:szCs w:val="20"/>
+          <w:lang w:val="en-GB"/>
+        </w:rPr>
+        <w:t>2) Agree</w:t>
+      </w:r>
+      <w:r>
+        <w:rPr>
+          <w:rFonts w:cstheme="minorHAnsi"/>
+          <w:bCs/>
+          <w:color w:val="00B050"/>
+          <w:sz w:val="20"/>
+          <w:szCs w:val="20"/>
+          <w:lang w:val="en-GB"/>
+        </w:rPr>
+        <w:t xml:space="preserve">        </w:t>
+      </w:r>
+      <w:r>
+        <w:rPr>
+          <w:rFonts w:cstheme="minorHAnsi"/>
+          <w:bCs/>
+          <w:sz w:val="20"/>
+          <w:szCs w:val="20"/>
+          <w:lang w:val="en-GB"/>
+        </w:rPr>
+        <w:t>(3) Unsure        (4) Disagree            (5) Strongly Disagree</w:t>
       </w:r>
     </w:p>
     <w:p>
@@ -467,27 +717,7 @@
           <w:szCs w:val="20"/>
           <w:lang w:val="en-GB" w:eastAsia="en-US"/>
         </w:rPr>
-        <w:t xml:space="preserve">The code generated by </w:t>
-      </w:r>
-      <w:r>
-        <w:rPr>
-          <w:rFonts w:asciiTheme="minorHAnsi" w:eastAsiaTheme="minorHAnsi" w:hAnsiTheme="minorHAnsi" w:cstheme="minorHAnsi"/>
-          <w:b/>
-          <w:sz w:val="20"/>
-          <w:szCs w:val="20"/>
-          <w:lang w:val="en-GB" w:eastAsia="en-US"/>
-        </w:rPr>
-        <w:t xml:space="preserve">ASSESSOR+ is </w:t>
-      </w:r>
-      <w:r>
-        <w:rPr>
-          <w:rFonts w:asciiTheme="minorHAnsi" w:eastAsiaTheme="minorHAnsi" w:hAnsiTheme="minorHAnsi" w:cstheme="minorHAnsi"/>
-          <w:b/>
-          <w:sz w:val="20"/>
-          <w:szCs w:val="20"/>
-          <w:lang w:val="en-GB" w:eastAsia="en-US"/>
-        </w:rPr>
-        <w:t>easy to modify</w:t>
+        <w:t>The code generated by ASSESSOR+ is easy to modify</w:t>
       </w:r>
     </w:p>
     <w:p>
@@ -523,7 +753,61 @@
           <w:szCs w:val="20"/>
           <w:lang w:val="en-GB"/>
         </w:rPr>
-        <w:t>(1) Strongly Agree         (2) Agree        (3) Unsure        (4) Disagree            (5) Strongly Disagree</w:t>
+        <w:t xml:space="preserve">(1) Strongly Agree      </w:t>
+      </w:r>
+      <w:proofErr w:type="gramStart"/>
+      <w:r>
+        <w:rPr>
+          <w:rFonts w:cstheme="minorHAnsi"/>
+          <w:bCs/>
+          <w:sz w:val="20"/>
+          <w:szCs w:val="20"/>
+          <w:lang w:val="en-GB"/>
+        </w:rPr>
+        <w:t xml:space="preserve">   (</w:t>
+      </w:r>
+      <w:proofErr w:type="gramEnd"/>
+      <w:r>
+        <w:rPr>
+          <w:rFonts w:cstheme="minorHAnsi"/>
+          <w:bCs/>
+          <w:sz w:val="20"/>
+          <w:szCs w:val="20"/>
+          <w:lang w:val="en-GB"/>
+        </w:rPr>
+        <w:t xml:space="preserve">2) Agree        (3) Unsure        </w:t>
+      </w:r>
+      <w:r>
+        <w:rPr>
+          <w:rFonts w:cstheme="minorHAnsi"/>
+          <w:b/>
+          <w:color w:val="00B050"/>
+          <w:sz w:val="20"/>
+          <w:szCs w:val="20"/>
+          <w:lang w:val="en-GB"/>
+        </w:rPr>
+        <w:t>(4) Disagree</w:t>
+      </w:r>
+      <w:r>
+        <w:rPr>
+          <w:rFonts w:cstheme="minorHAnsi"/>
+          <w:bCs/>
+          <w:color w:val="00B050"/>
+          <w:sz w:val="20"/>
+          <w:szCs w:val="20"/>
+          <w:lang w:val="en-GB"/>
+        </w:rPr>
+        <w:t xml:space="preserve">            </w:t>
+      </w:r>
+      <w:r>
+        <w:rPr>
+          <w:rFonts w:cstheme="minorHAnsi"/>
+          <w:bCs/>
+          <w:sz w:val="20"/>
+          <w:szCs w:val="20"/>
+          <w:lang w:val="en-GB"/>
+        </w:rPr>
+        <w:t>(5) Strongly Disagree</w:t>
       </w:r>
     </w:p>
     <w:p>
@@ -591,7 +875,62 @@
           <w:szCs w:val="20"/>
           <w:lang w:val="en-GB"/>
         </w:rPr>
-        <w:t>(1) Strongly Agree         (2) Agree        (3) Unsure        (4) Disagree            (5) Strongly Disagree</w:t>
+        <w:t xml:space="preserve">(1) Strongly Agree      </w:t>
+      </w:r>
+      <w:proofErr w:type="gramStart"/>
+      <w:r>
+        <w:rPr>
+          <w:rFonts w:cstheme="minorHAnsi"/>
+          <w:bCs/>
+          <w:sz w:val="20"/>
+          <w:szCs w:val="20"/>
+          <w:lang w:val="en-GB"/>
+        </w:rPr>
+        <w:t xml:space="preserve">   </w:t>
+      </w:r>
+      <w:r>
+        <w:rPr>
+          <w:rFonts w:cstheme="minorHAnsi"/>
+          <w:b/>
+          <w:color w:val="00B050"/>
+          <w:sz w:val="20"/>
+          <w:szCs w:val="20"/>
+          <w:lang w:val="en-GB"/>
+        </w:rPr>
+        <w:t>(</w:t>
+      </w:r>
+      <w:proofErr w:type="gramEnd"/>
+      <w:r>
+        <w:rPr>
+          <w:rFonts w:cstheme="minorHAnsi"/>
+          <w:b/>
+          <w:color w:val="00B050"/>
+          <w:sz w:val="20"/>
+          <w:szCs w:val="20"/>
+          <w:lang w:val="en-GB"/>
+        </w:rPr>
+        <w:t>2) Agree</w:t>
+      </w:r>
+      <w:r>
+        <w:rPr>
+          <w:rFonts w:cstheme="minorHAnsi"/>
+          <w:bCs/>
+          <w:color w:val="00B050"/>
+          <w:sz w:val="20"/>
+          <w:szCs w:val="20"/>
+          <w:lang w:val="en-GB"/>
+        </w:rPr>
+        <w:t xml:space="preserve">        </w:t>
+      </w:r>
+      <w:r>
+        <w:rPr>
+          <w:rFonts w:cstheme="minorHAnsi"/>
+          <w:bCs/>
+          <w:sz w:val="20"/>
+          <w:szCs w:val="20"/>
+          <w:lang w:val="en-GB"/>
+        </w:rPr>
+        <w:t>(3) Unsure        (4) Disagree            (5) Strongly Disagree</w:t>
       </w:r>
     </w:p>
     <w:p>
@@ -666,7 +1005,40 @@
           <w:szCs w:val="20"/>
           <w:lang w:val="en-GB"/>
         </w:rPr>
-        <w:t>(1) Strongly Agree         (2) Agree        (3) Unsure        (4) Disagree            (5) Strongly Disagree</w:t>
+        <w:t xml:space="preserve">(1) Strongly Agree      </w:t>
+      </w:r>
+      <w:proofErr w:type="gramStart"/>
+      <w:r>
+        <w:rPr>
+          <w:rFonts w:cstheme="minorHAnsi"/>
+          <w:bCs/>
+          <w:sz w:val="20"/>
+          <w:szCs w:val="20"/>
+          <w:lang w:val="en-GB"/>
+        </w:rPr>
+        <w:t xml:space="preserve">   (</w:t>
+      </w:r>
+      <w:proofErr w:type="gramEnd"/>
+      <w:r>
+        <w:rPr>
+          <w:rFonts w:cstheme="minorHAnsi"/>
+          <w:bCs/>
+          <w:sz w:val="20"/>
+          <w:szCs w:val="20"/>
+          <w:lang w:val="en-GB"/>
+        </w:rPr>
+        <w:t xml:space="preserve">2) Agree        (3) Unsure        (4) Disagree            </w:t>
+      </w:r>
+      <w:r>
+        <w:rPr>
+          <w:rFonts w:cstheme="minorHAnsi"/>
+          <w:b/>
+          <w:color w:val="00B050"/>
+          <w:sz w:val="20"/>
+          <w:szCs w:val="20"/>
+          <w:lang w:val="en-GB"/>
+        </w:rPr>
+        <w:t>(5) Strongly Disagree</w:t>
       </w:r>
     </w:p>
     <w:p>
@@ -735,12 +1107,57 @@
       <w:r>
         <w:rPr>
           <w:rFonts w:cstheme="minorHAnsi"/>
-          <w:bCs/>
-          <w:sz w:val="20"/>
-          <w:szCs w:val="20"/>
-          <w:lang w:val="en-GB"/>
-        </w:rPr>
-        <w:t>(1) Strongly Agree         (2) Agree        (3) Unsure        (4) Disagree            (5) Strongly Disagree</w:t>
+          <w:b/>
+          <w:color w:val="00B050"/>
+          <w:sz w:val="20"/>
+          <w:szCs w:val="20"/>
+          <w:lang w:val="en-GB"/>
+        </w:rPr>
+        <w:t>(1) Strongly Agree</w:t>
+      </w:r>
+      <w:r>
+        <w:rPr>
+          <w:rFonts w:cstheme="minorHAnsi"/>
+          <w:bCs/>
+          <w:color w:val="00B050"/>
+          <w:sz w:val="20"/>
+          <w:szCs w:val="20"/>
+          <w:lang w:val="en-GB"/>
+        </w:rPr>
+        <w:t xml:space="preserve">      </w:t>
+      </w:r>
+      <w:proofErr w:type="gramStart"/>
+      <w:r>
+        <w:rPr>
+          <w:rFonts w:cstheme="minorHAnsi"/>
+          <w:bCs/>
+          <w:color w:val="00B050"/>
+          <w:sz w:val="20"/>
+          <w:szCs w:val="20"/>
+          <w:lang w:val="en-GB"/>
+        </w:rPr>
+        <w:t xml:space="preserve">   </w:t>
+      </w:r>
+      <w:r>
+        <w:rPr>
+          <w:rFonts w:cstheme="minorHAnsi"/>
+          <w:bCs/>
+          <w:sz w:val="20"/>
+          <w:szCs w:val="20"/>
+          <w:lang w:val="en-GB"/>
+        </w:rPr>
+        <w:t>(</w:t>
+      </w:r>
+      <w:proofErr w:type="gramEnd"/>
+      <w:r>
+        <w:rPr>
+          <w:rFonts w:cstheme="minorHAnsi"/>
+          <w:bCs/>
+          <w:sz w:val="20"/>
+          <w:szCs w:val="20"/>
+          <w:lang w:val="en-GB"/>
+        </w:rPr>
+        <w:t>2) Agree        (3) Unsure        (4) Disagree            (5) Strongly Disagree</w:t>
       </w:r>
     </w:p>
     <w:p>
@@ -758,8 +1175,6 @@
           <w:lang w:val="en-GB"/>
         </w:rPr>
       </w:pPr>
-      <w:bookmarkStart w:id="0" w:name="_GoBack"/>
-      <w:bookmarkEnd w:id="0"/>
     </w:p>
     <w:p>
       <w:pPr>
@@ -806,63 +1221,141 @@
         <w:rPr>
           <w:rFonts w:cstheme="minorHAnsi"/>
           <w:bCs/>
-          <w:sz w:val="20"/>
-          <w:szCs w:val="20"/>
-          <w:lang w:val="en-GB"/>
-        </w:rPr>
-        <w:t>____________________________________________________________________________________________________________</w:t>
-      </w:r>
-    </w:p>
-    <w:p>
-      <w:pPr>
-        <w:tabs>
-          <w:tab w:val="left" w:pos="-142"/>
-        </w:tabs>
-        <w:ind w:right="-307"/>
-        <w:jc w:val="both"/>
-        <w:rPr>
-          <w:rFonts w:cstheme="minorHAnsi"/>
-          <w:bCs/>
-          <w:sz w:val="20"/>
-          <w:szCs w:val="20"/>
-          <w:lang w:val="en-GB"/>
-        </w:rPr>
-      </w:pPr>
-      <w:r>
-        <w:rPr>
-          <w:rFonts w:cstheme="minorHAnsi"/>
-          <w:bCs/>
-          <w:sz w:val="20"/>
-          <w:szCs w:val="20"/>
-          <w:lang w:val="en-GB"/>
-        </w:rPr>
-        <w:t>____________________________________________________________________________________________________________</w:t>
-      </w:r>
-    </w:p>
-    <w:p>
-      <w:pPr>
-        <w:tabs>
-          <w:tab w:val="left" w:pos="-142"/>
-        </w:tabs>
-        <w:ind w:right="-307"/>
-        <w:jc w:val="both"/>
-        <w:rPr>
-          <w:rFonts w:cstheme="minorHAnsi"/>
-          <w:bCs/>
-          <w:sz w:val="20"/>
-          <w:szCs w:val="20"/>
-          <w:lang w:val="en-GB"/>
-        </w:rPr>
-      </w:pPr>
-      <w:r>
-        <w:rPr>
-          <w:rFonts w:cstheme="minorHAnsi"/>
-          <w:bCs/>
-          <w:sz w:val="20"/>
-          <w:szCs w:val="20"/>
-          <w:lang w:val="en-GB"/>
-        </w:rPr>
-        <w:t>____________________________________________________________________________________________________________</w:t>
+          <w:color w:val="0070C0"/>
+          <w:sz w:val="20"/>
+          <w:szCs w:val="20"/>
+          <w:lang w:val="en-GB"/>
+        </w:rPr>
+        <w:t xml:space="preserve">While </w:t>
+      </w:r>
+      <w:r>
+        <w:rPr>
+          <w:rFonts w:cstheme="minorHAnsi"/>
+          <w:bCs/>
+          <w:i/>
+          <w:iCs/>
+          <w:color w:val="0070C0"/>
+          <w:sz w:val="20"/>
+          <w:szCs w:val="20"/>
+          <w:lang w:val="en-GB"/>
+        </w:rPr>
+        <w:t>Selenium IDE</w:t>
+      </w:r>
+      <w:r>
+        <w:rPr>
+          <w:rFonts w:cstheme="minorHAnsi"/>
+          <w:bCs/>
+          <w:color w:val="0070C0"/>
+          <w:sz w:val="20"/>
+          <w:szCs w:val="20"/>
+          <w:lang w:val="en-GB"/>
+        </w:rPr>
+        <w:t xml:space="preserve"> and </w:t>
+      </w:r>
+      <w:r>
+        <w:rPr>
+          <w:rFonts w:cstheme="minorHAnsi"/>
+          <w:bCs/>
+          <w:i/>
+          <w:iCs/>
+          <w:color w:val="0070C0"/>
+          <w:sz w:val="20"/>
+          <w:szCs w:val="20"/>
+          <w:lang w:val="en-GB"/>
+        </w:rPr>
+        <w:t>Assessor+</w:t>
+      </w:r>
+      <w:r>
+        <w:rPr>
+          <w:rFonts w:cstheme="minorHAnsi"/>
+          <w:bCs/>
+          <w:color w:val="0070C0"/>
+          <w:sz w:val="20"/>
+          <w:szCs w:val="20"/>
+          <w:lang w:val="en-GB"/>
+        </w:rPr>
+        <w:t xml:space="preserve"> offer advantages in test case recording speed, the resulting code may lack readability and maintainability compared to manually written tests. This disparity can introduce challenges during debugging and modification phases. Manually </w:t>
+      </w:r>
+      <w:r>
+        <w:rPr>
+          <w:rFonts w:cstheme="minorHAnsi"/>
+          <w:bCs/>
+          <w:color w:val="0070C0"/>
+          <w:sz w:val="20"/>
+          <w:szCs w:val="20"/>
+          <w:lang w:val="en-GB"/>
+        </w:rPr>
+        <w:t>written</w:t>
+      </w:r>
+      <w:r>
+        <w:rPr>
+          <w:rFonts w:cstheme="minorHAnsi"/>
+          <w:bCs/>
+          <w:color w:val="0070C0"/>
+          <w:sz w:val="20"/>
+          <w:szCs w:val="20"/>
+          <w:lang w:val="en-GB"/>
+        </w:rPr>
+        <w:t xml:space="preserve"> tests, though potentially more time-consuming to develop initially, often exhibit a cleaner code structure, enhancing comprehension and facilitating future modifications. Expertise in coding becomes crucial when working with the output of </w:t>
+      </w:r>
+      <w:r>
+        <w:rPr>
+          <w:rFonts w:cstheme="minorHAnsi"/>
+          <w:bCs/>
+          <w:i/>
+          <w:iCs/>
+          <w:color w:val="0070C0"/>
+          <w:sz w:val="20"/>
+          <w:szCs w:val="20"/>
+          <w:lang w:val="en-GB"/>
+        </w:rPr>
+        <w:t>Selenium IDE</w:t>
+      </w:r>
+      <w:r>
+        <w:rPr>
+          <w:rFonts w:cstheme="minorHAnsi"/>
+          <w:bCs/>
+          <w:color w:val="0070C0"/>
+          <w:sz w:val="20"/>
+          <w:szCs w:val="20"/>
+          <w:lang w:val="en-GB"/>
+        </w:rPr>
+        <w:t xml:space="preserve"> and </w:t>
+      </w:r>
+      <w:r>
+        <w:rPr>
+          <w:rFonts w:cstheme="minorHAnsi"/>
+          <w:bCs/>
+          <w:i/>
+          <w:iCs/>
+          <w:color w:val="0070C0"/>
+          <w:sz w:val="20"/>
+          <w:szCs w:val="20"/>
+          <w:lang w:val="en-GB"/>
+        </w:rPr>
+        <w:t>Assessor+</w:t>
+      </w:r>
+      <w:r>
+        <w:rPr>
+          <w:rFonts w:cstheme="minorHAnsi"/>
+          <w:bCs/>
+          <w:color w:val="0070C0"/>
+          <w:sz w:val="20"/>
+          <w:szCs w:val="20"/>
+          <w:lang w:val="en-GB"/>
+        </w:rPr>
+        <w:t>, as significant effort might be required to refine the generated code for optimal clarity and maintainability</w:t>
+      </w:r>
+      <w:r>
+        <w:rPr>
+          <w:rFonts w:cstheme="minorHAnsi"/>
+          <w:bCs/>
+          <w:color w:val="0070C0"/>
+          <w:sz w:val="20"/>
+          <w:szCs w:val="20"/>
+          <w:lang w:val="en-GB"/>
+        </w:rPr>
+        <w:t>.</w:t>
       </w:r>
     </w:p>
     <w:sectPr>
@@ -876,7 +1369,7 @@
 </file>
 
 <file path=word/endnotes.xml><?xml version="1.0" encoding="utf-8"?>
-<w:endnotes xmlns:wpc="http://schemas.microsoft.com/office/word/2010/wordprocessingCanvas" xmlns:cx="http://schemas.microsoft.com/office/drawing/2014/chartex" xmlns:mc="http://schemas.openxmlformats.org/markup-compatibility/2006" xmlns:o="urn:schemas-microsoft-com:office:office" xmlns:r="http://schemas.openxmlformats.org/officeDocument/2006/relationships" xmlns:m="http://schemas.openxmlformats.org/officeDocument/2006/math" xmlns:v="urn:schemas-microsoft-com:vml" xmlns:wp14="http://schemas.microsoft.com/office/word/2010/wordprocessingDrawing" xmlns:wp="http://schemas.openxmlformats.org/drawingml/2006/wordprocessingDrawing" xmlns:w10="urn:schemas-microsoft-com:office:word" xmlns:w="http://schemas.openxmlformats.org/wordprocessingml/2006/main" xmlns:w14="http://schemas.microsoft.com/office/word/2010/wordml" xmlns:w15="http://schemas.microsoft.com/office/word/2012/wordml" xmlns:w16se="http://schemas.microsoft.com/office/word/2015/wordml/symex" xmlns:wpg="http://schemas.microsoft.com/office/word/2010/wordprocessingGroup" xmlns:wpi="http://schemas.microsoft.com/office/word/2010/wordprocessingInk" xmlns:wne="http://schemas.microsoft.com/office/word/2006/wordml" xmlns:wps="http://schemas.microsoft.com/office/word/2010/wordprocessingShape" mc:Ignorable="w14 w15 w16se wp14">
+<w:endnotes xmlns:wpc="http://schemas.microsoft.com/office/word/2010/wordprocessingCanvas" xmlns:cx="http://schemas.microsoft.com/office/drawing/2014/chartex" xmlns:cx1="http://schemas.microsoft.com/office/drawing/2015/9/8/chartex" xmlns:cx2="http://schemas.microsoft.com/office/drawing/2015/10/21/chartex" xmlns:cx3="http://schemas.microsoft.com/office/drawing/2016/5/9/chartex" xmlns:cx4="http://schemas.microsoft.com/office/drawing/2016/5/10/chartex" xmlns:cx5="http://schemas.microsoft.com/office/drawing/2016/5/11/chartex" xmlns:cx6="http://schemas.microsoft.com/office/drawing/2016/5/12/chartex" xmlns:cx7="http://schemas.microsoft.com/office/drawing/2016/5/13/chartex" xmlns:cx8="http://schemas.microsoft.com/office/drawing/2016/5/14/chartex" xmlns:mc="http://schemas.openxmlformats.org/markup-compatibility/2006" xmlns:aink="http://schemas.microsoft.com/office/drawing/2016/ink" xmlns:am3d="http://schemas.microsoft.com/office/drawing/2017/model3d" xmlns:o="urn:schemas-microsoft-com:office:office" xmlns:oel="http://schemas.microsoft.com/office/2019/extlst" xmlns:r="http://schemas.openxmlformats.org/officeDocument/2006/relationships" xmlns:m="http://schemas.openxmlformats.org/officeDocument/2006/math" xmlns:v="urn:schemas-microsoft-com:vml" xmlns:wp14="http://schemas.microsoft.com/office/word/2010/wordprocessingDrawing" xmlns:wp="http://schemas.openxmlformats.org/drawingml/2006/wordprocessingDrawing" xmlns:w10="urn:schemas-microsoft-com:office:word" xmlns:w="http://schemas.openxmlformats.org/wordprocessingml/2006/main" xmlns:w14="http://schemas.microsoft.com/office/word/2010/wordml" xmlns:w15="http://schemas.microsoft.com/office/word/2012/wordml" xmlns:w16cex="http://schemas.microsoft.com/office/word/2018/wordml/cex" xmlns:w16cid="http://schemas.microsoft.com/office/word/2016/wordml/cid" xmlns:w16="http://schemas.microsoft.com/office/word/2018/wordml" xmlns:w16sdtdh="http://schemas.microsoft.com/office/word/2020/wordml/sdtdatahash" xmlns:w16se="http://schemas.microsoft.com/office/word/2015/wordml/symex" xmlns:wpg="http://schemas.microsoft.com/office/word/2010/wordprocessingGroup" xmlns:wpi="http://schemas.microsoft.com/office/word/2010/wordprocessingInk" xmlns:wne="http://schemas.microsoft.com/office/word/2006/wordml" xmlns:wps="http://schemas.microsoft.com/office/word/2010/wordprocessingShape" mc:Ignorable="w14 w15 w16se w16cid w16 w16cex w16sdtdh wp14">
   <w:endnote w:type="separator" w:id="-1">
     <w:p>
       <w:pPr>
@@ -901,7 +1394,7 @@
 </file>
 
 <file path=word/footnotes.xml><?xml version="1.0" encoding="utf-8"?>
-<w:footnotes xmlns:wpc="http://schemas.microsoft.com/office/word/2010/wordprocessingCanvas" xmlns:cx="http://schemas.microsoft.com/office/drawing/2014/chartex" xmlns:mc="http://schemas.openxmlformats.org/markup-compatibility/2006" xmlns:o="urn:schemas-microsoft-com:office:office" xmlns:r="http://schemas.openxmlformats.org/officeDocument/2006/relationships" xmlns:m="http://schemas.openxmlformats.org/officeDocument/2006/math" xmlns:v="urn:schemas-microsoft-com:vml" xmlns:wp14="http://schemas.microsoft.com/office/word/2010/wordprocessingDrawing" xmlns:wp="http://schemas.openxmlformats.org/drawingml/2006/wordprocessingDrawing" xmlns:w10="urn:schemas-microsoft-com:office:word" xmlns:w="http://schemas.openxmlformats.org/wordprocessingml/2006/main" xmlns:w14="http://schemas.microsoft.com/office/word/2010/wordml" xmlns:w15="http://schemas.microsoft.com/office/word/2012/wordml" xmlns:w16se="http://schemas.microsoft.com/office/word/2015/wordml/symex" xmlns:wpg="http://schemas.microsoft.com/office/word/2010/wordprocessingGroup" xmlns:wpi="http://schemas.microsoft.com/office/word/2010/wordprocessingInk" xmlns:wne="http://schemas.microsoft.com/office/word/2006/wordml" xmlns:wps="http://schemas.microsoft.com/office/word/2010/wordprocessingShape" mc:Ignorable="w14 w15 w16se wp14">
+<w:footnotes xmlns:wpc="http://schemas.microsoft.com/office/word/2010/wordprocessingCanvas" xmlns:cx="http://schemas.microsoft.com/office/drawing/2014/chartex" xmlns:cx1="http://schemas.microsoft.com/office/drawing/2015/9/8/chartex" xmlns:cx2="http://schemas.microsoft.com/office/drawing/2015/10/21/chartex" xmlns:cx3="http://schemas.microsoft.com/office/drawing/2016/5/9/chartex" xmlns:cx4="http://schemas.microsoft.com/office/drawing/2016/5/10/chartex" xmlns:cx5="http://schemas.microsoft.com/office/drawing/2016/5/11/chartex" xmlns:cx6="http://schemas.microsoft.com/office/drawing/2016/5/12/chartex" xmlns:cx7="http://schemas.microsoft.com/office/drawing/2016/5/13/chartex" xmlns:cx8="http://schemas.microsoft.com/office/drawing/2016/5/14/chartex" xmlns:mc="http://schemas.openxmlformats.org/markup-compatibility/2006" xmlns:aink="http://schemas.microsoft.com/office/drawing/2016/ink" xmlns:am3d="http://schemas.microsoft.com/office/drawing/2017/model3d" xmlns:o="urn:schemas-microsoft-com:office:office" xmlns:oel="http://schemas.microsoft.com/office/2019/extlst" xmlns:r="http://schemas.openxmlformats.org/officeDocument/2006/relationships" xmlns:m="http://schemas.openxmlformats.org/officeDocument/2006/math" xmlns:v="urn:schemas-microsoft-com:vml" xmlns:wp14="http://schemas.microsoft.com/office/word/2010/wordprocessingDrawing" xmlns:wp="http://schemas.openxmlformats.org/drawingml/2006/wordprocessingDrawing" xmlns:w10="urn:schemas-microsoft-com:office:word" xmlns:w="http://schemas.openxmlformats.org/wordprocessingml/2006/main" xmlns:w14="http://schemas.microsoft.com/office/word/2010/wordml" xmlns:w15="http://schemas.microsoft.com/office/word/2012/wordml" xmlns:w16cex="http://schemas.microsoft.com/office/word/2018/wordml/cex" xmlns:w16cid="http://schemas.microsoft.com/office/word/2016/wordml/cid" xmlns:w16="http://schemas.microsoft.com/office/word/2018/wordml" xmlns:w16sdtdh="http://schemas.microsoft.com/office/word/2020/wordml/sdtdatahash" xmlns:w16se="http://schemas.microsoft.com/office/word/2015/wordml/symex" xmlns:wpg="http://schemas.microsoft.com/office/word/2010/wordprocessingGroup" xmlns:wpi="http://schemas.microsoft.com/office/word/2010/wordprocessingInk" xmlns:wne="http://schemas.microsoft.com/office/word/2006/wordml" xmlns:wps="http://schemas.microsoft.com/office/word/2010/wordprocessingShape" mc:Ignorable="w14 w15 w16se w16cid w16 w16cex w16sdtdh wp14">
   <w:footnote w:type="separator" w:id="-1">
     <w:p>
       <w:pPr>
@@ -926,7 +1419,7 @@
 </file>
 
 <file path=word/numbering.xml><?xml version="1.0" encoding="utf-8"?>
-<w:numbering xmlns:wpc="http://schemas.microsoft.com/office/word/2010/wordprocessingCanvas" xmlns:cx="http://schemas.microsoft.com/office/drawing/2014/chartex" xmlns:mc="http://schemas.openxmlformats.org/markup-compatibility/2006" xmlns:o="urn:schemas-microsoft-com:office:office" xmlns:r="http://schemas.openxmlformats.org/officeDocument/2006/relationships" xmlns:m="http://schemas.openxmlformats.org/officeDocument/2006/math" xmlns:v="urn:schemas-microsoft-com:vml" xmlns:wp14="http://schemas.microsoft.com/office/word/2010/wordprocessingDrawing" xmlns:wp="http://schemas.openxmlformats.org/drawingml/2006/wordprocessingDrawing" xmlns:w10="urn:schemas-microsoft-com:office:word" xmlns:w="http://schemas.openxmlformats.org/wordprocessingml/2006/main" xmlns:w14="http://schemas.microsoft.com/office/word/2010/wordml" xmlns:w15="http://schemas.microsoft.com/office/word/2012/wordml" xmlns:w16se="http://schemas.microsoft.com/office/word/2015/wordml/symex" xmlns:wpg="http://schemas.microsoft.com/office/word/2010/wordprocessingGroup" xmlns:wpi="http://schemas.microsoft.com/office/word/2010/wordprocessingInk" xmlns:wne="http://schemas.microsoft.com/office/word/2006/wordml" xmlns:wps="http://schemas.microsoft.com/office/word/2010/wordprocessingShape" mc:Ignorable="w14 w15 w16se wp14">
+<w:numbering xmlns:wpc="http://schemas.microsoft.com/office/word/2010/wordprocessingCanvas" xmlns:cx="http://schemas.microsoft.com/office/drawing/2014/chartex" xmlns:cx1="http://schemas.microsoft.com/office/drawing/2015/9/8/chartex" xmlns:cx2="http://schemas.microsoft.com/office/drawing/2015/10/21/chartex" xmlns:cx3="http://schemas.microsoft.com/office/drawing/2016/5/9/chartex" xmlns:cx4="http://schemas.microsoft.com/office/drawing/2016/5/10/chartex" xmlns:cx5="http://schemas.microsoft.com/office/drawing/2016/5/11/chartex" xmlns:cx6="http://schemas.microsoft.com/office/drawing/2016/5/12/chartex" xmlns:cx7="http://schemas.microsoft.com/office/drawing/2016/5/13/chartex" xmlns:cx8="http://schemas.microsoft.com/office/drawing/2016/5/14/chartex" xmlns:mc="http://schemas.openxmlformats.org/markup-compatibility/2006" xmlns:aink="http://schemas.microsoft.com/office/drawing/2016/ink" xmlns:am3d="http://schemas.microsoft.com/office/drawing/2017/model3d" xmlns:o="urn:schemas-microsoft-com:office:office" xmlns:oel="http://schemas.microsoft.com/office/2019/extlst" xmlns:r="http://schemas.openxmlformats.org/officeDocument/2006/relationships" xmlns:m="http://schemas.openxmlformats.org/officeDocument/2006/math" xmlns:v="urn:schemas-microsoft-com:vml" xmlns:wp14="http://schemas.microsoft.com/office/word/2010/wordprocessingDrawing" xmlns:wp="http://schemas.openxmlformats.org/drawingml/2006/wordprocessingDrawing" xmlns:w10="urn:schemas-microsoft-com:office:word" xmlns:w="http://schemas.openxmlformats.org/wordprocessingml/2006/main" xmlns:w14="http://schemas.microsoft.com/office/word/2010/wordml" xmlns:w15="http://schemas.microsoft.com/office/word/2012/wordml" xmlns:w16cex="http://schemas.microsoft.com/office/word/2018/wordml/cex" xmlns:w16cid="http://schemas.microsoft.com/office/word/2016/wordml/cid" xmlns:w16="http://schemas.microsoft.com/office/word/2018/wordml" xmlns:w16sdtdh="http://schemas.microsoft.com/office/word/2020/wordml/sdtdatahash" xmlns:w16se="http://schemas.microsoft.com/office/word/2015/wordml/symex" xmlns:wpg="http://schemas.microsoft.com/office/word/2010/wordprocessingGroup" xmlns:wpi="http://schemas.microsoft.com/office/word/2010/wordprocessingInk" xmlns:wne="http://schemas.microsoft.com/office/word/2006/wordml" xmlns:wps="http://schemas.microsoft.com/office/word/2010/wordprocessingShape" mc:Ignorable="w14 w15 w16se w16cid w16 w16cex w16sdtdh wp14">
   <w:abstractNum w:abstractNumId="0" w15:restartNumberingAfterBreak="0">
     <w:nsid w:val="08320C55"/>
     <w:multiLevelType w:val="hybridMultilevel"/>
@@ -1974,38 +2467,38 @@
       </w:pPr>
     </w:lvl>
   </w:abstractNum>
-  <w:num w:numId="1">
+  <w:num w:numId="1" w16cid:durableId="185683147">
     <w:abstractNumId w:val="2"/>
   </w:num>
-  <w:num w:numId="2">
+  <w:num w:numId="2" w16cid:durableId="1103261521">
     <w:abstractNumId w:val="0"/>
   </w:num>
-  <w:num w:numId="3">
+  <w:num w:numId="3" w16cid:durableId="955255522">
     <w:abstractNumId w:val="6"/>
   </w:num>
-  <w:num w:numId="4">
+  <w:num w:numId="4" w16cid:durableId="1973636466">
     <w:abstractNumId w:val="3"/>
   </w:num>
-  <w:num w:numId="5">
+  <w:num w:numId="5" w16cid:durableId="1085960685">
     <w:abstractNumId w:val="8"/>
   </w:num>
-  <w:num w:numId="6">
+  <w:num w:numId="6" w16cid:durableId="1347100236">
     <w:abstractNumId w:val="1"/>
   </w:num>
-  <w:num w:numId="7">
+  <w:num w:numId="7" w16cid:durableId="60560437">
     <w:abstractNumId w:val="7"/>
   </w:num>
-  <w:num w:numId="8">
+  <w:num w:numId="8" w16cid:durableId="1135754375">
     <w:abstractNumId w:val="4"/>
   </w:num>
-  <w:num w:numId="9">
+  <w:num w:numId="9" w16cid:durableId="945964980">
     <w:abstractNumId w:val="5"/>
   </w:num>
 </w:numbering>
 </file>
 
 <file path=word/styles.xml><?xml version="1.0" encoding="utf-8"?>
-<w:styles xmlns:mc="http://schemas.openxmlformats.org/markup-compatibility/2006" xmlns:r="http://schemas.openxmlformats.org/officeDocument/2006/relationships" xmlns:w="http://schemas.openxmlformats.org/wordprocessingml/2006/main" xmlns:w14="http://schemas.microsoft.com/office/word/2010/wordml" xmlns:w15="http://schemas.microsoft.com/office/word/2012/wordml" xmlns:w16se="http://schemas.microsoft.com/office/word/2015/wordml/symex" mc:Ignorable="w14 w15 w16se">
+<w:styles xmlns:mc="http://schemas.openxmlformats.org/markup-compatibility/2006" xmlns:r="http://schemas.openxmlformats.org/officeDocument/2006/relationships" xmlns:w="http://schemas.openxmlformats.org/wordprocessingml/2006/main" xmlns:w14="http://schemas.microsoft.com/office/word/2010/wordml" xmlns:w15="http://schemas.microsoft.com/office/word/2012/wordml" xmlns:w16cex="http://schemas.microsoft.com/office/word/2018/wordml/cex" xmlns:w16cid="http://schemas.microsoft.com/office/word/2016/wordml/cid" xmlns:w16="http://schemas.microsoft.com/office/word/2018/wordml" xmlns:w16sdtdh="http://schemas.microsoft.com/office/word/2020/wordml/sdtdatahash" xmlns:w16se="http://schemas.microsoft.com/office/word/2015/wordml/symex" mc:Ignorable="w14 w15 w16se w16cid w16 w16cex w16sdtdh">
   <w:docDefaults>
     <w:rPrDefault>
       <w:rPr>
@@ -2021,7 +2514,7 @@
       </w:pPr>
     </w:pPrDefault>
   </w:docDefaults>
-  <w:latentStyles w:defLockedState="0" w:defUIPriority="99" w:defSemiHidden="0" w:defUnhideWhenUsed="0" w:defQFormat="0" w:count="371">
+  <w:latentStyles w:defLockedState="0" w:defUIPriority="99" w:defSemiHidden="0" w:defUnhideWhenUsed="0" w:defQFormat="0" w:count="376">
     <w:lsdException w:name="Normal" w:uiPriority="0" w:qFormat="1"/>
     <w:lsdException w:name="heading 1" w:uiPriority="9" w:qFormat="1"/>
     <w:lsdException w:name="heading 2" w:semiHidden="1" w:uiPriority="9" w:unhideWhenUsed="1" w:qFormat="1"/>
@@ -2393,6 +2886,11 @@
     <w:lsdException w:name="List Table 5 Dark Accent 6" w:uiPriority="50"/>
     <w:lsdException w:name="List Table 6 Colorful Accent 6" w:uiPriority="51"/>
     <w:lsdException w:name="List Table 7 Colorful Accent 6" w:uiPriority="52"/>
+    <w:lsdException w:name="Mention" w:semiHidden="1" w:unhideWhenUsed="1"/>
+    <w:lsdException w:name="Smart Hyperlink" w:semiHidden="1" w:unhideWhenUsed="1"/>
+    <w:lsdException w:name="Hashtag" w:semiHidden="1" w:unhideWhenUsed="1"/>
+    <w:lsdException w:name="Unresolved Mention" w:semiHidden="1" w:unhideWhenUsed="1"/>
+    <w:lsdException w:name="Smart Link" w:semiHidden="1" w:unhideWhenUsed="1"/>
   </w:latentStyles>
   <w:style w:type="paragraph" w:default="1" w:styleId="Normal">
     <w:name w:val="Normal"/>

</xml_diff>